<commit_message>
update: Modified template v1 for the labels from deposit
</commit_message>
<xml_diff>
--- a/template/Template_Label_Deposit_v1.docx
+++ b/template/Template_Label_Deposit_v1.docx
@@ -4,34 +4,30 @@
   <w:body>
     <w:tbl>
       <w:tblPr>
-        <w:tblW w:w="4118" w:type="dxa"/>
+        <w:tblW w:w="4023" w:type="dxa"/>
         <w:jc w:val="start"/>
-        <w:tblInd w:w="-5" w:type="dxa"/>
+        <w:tblInd w:w="0" w:type="dxa"/>
         <w:tblLayout w:type="fixed"/>
         <w:tblCellMar>
-          <w:top w:w="55" w:type="dxa"/>
-          <w:start w:w="55" w:type="dxa"/>
-          <w:bottom w:w="55" w:type="dxa"/>
-          <w:end w:w="55" w:type="dxa"/>
+          <w:top w:w="0" w:type="dxa"/>
+          <w:start w:w="0" w:type="dxa"/>
+          <w:bottom w:w="0" w:type="dxa"/>
+          <w:end w:w="0" w:type="dxa"/>
         </w:tblCellMar>
       </w:tblPr>
       <w:tblGrid>
-        <w:gridCol w:w="736"/>
+        <w:gridCol w:w="735"/>
         <w:gridCol w:w="737"/>
-        <w:gridCol w:w="2645"/>
+        <w:gridCol w:w="2550"/>
       </w:tblGrid>
       <w:tr>
         <w:trPr/>
         <w:tc>
           <w:tcPr>
-            <w:tcW w:w="1473" w:type="dxa"/>
+            <w:tcW w:w="1472" w:type="dxa"/>
             <w:gridSpan w:val="2"/>
             <w:vMerge w:val="restart"/>
-            <w:tcBorders>
-              <w:top w:val="single" w:sz="4" w:space="0" w:color="000000"/>
-              <w:start w:val="single" w:sz="4" w:space="0" w:color="000000"/>
-              <w:bottom w:val="single" w:sz="4" w:space="0" w:color="000000"/>
-            </w:tcBorders>
+            <w:tcBorders/>
             <w:vAlign w:val="center"/>
           </w:tcPr>
           <w:p>
@@ -39,10 +35,13 @@
               <w:pStyle w:val="Normal"/>
               <w:bidi w:val="0"/>
               <w:jc w:val="center"/>
-              <w:rPr/>
-            </w:pPr>
-            <w:r>
-              <w:rPr>
+              <w:rPr>
+                <w:rFonts w:ascii="FreeSans" w:hAnsi="FreeSans"/>
+              </w:rPr>
+            </w:pPr>
+            <w:r>
+              <w:rPr>
+                <w:rFonts w:ascii="FreeSans" w:hAnsi="FreeSans"/>
                 <w:sz w:val="20"/>
                 <w:szCs w:val="20"/>
               </w:rPr>
@@ -52,13 +51,8 @@
         </w:tc>
         <w:tc>
           <w:tcPr>
-            <w:tcW w:w="2645" w:type="dxa"/>
-            <w:tcBorders>
-              <w:top w:val="single" w:sz="4" w:space="0" w:color="000000"/>
-              <w:start w:val="single" w:sz="4" w:space="0" w:color="000000"/>
-              <w:bottom w:val="single" w:sz="4" w:space="0" w:color="000000"/>
-              <w:end w:val="single" w:sz="4" w:space="0" w:color="000000"/>
-            </w:tcBorders>
+            <w:tcW w:w="2550" w:type="dxa"/>
+            <w:tcBorders/>
             <w:vAlign w:val="center"/>
           </w:tcPr>
           <w:p>
@@ -86,14 +80,10 @@
         <w:trPr/>
         <w:tc>
           <w:tcPr>
-            <w:tcW w:w="1473" w:type="dxa"/>
+            <w:tcW w:w="1472" w:type="dxa"/>
             <w:gridSpan w:val="2"/>
             <w:vMerge w:val="continue"/>
-            <w:tcBorders>
-              <w:top w:val="single" w:sz="4" w:space="0" w:color="000000"/>
-              <w:start w:val="single" w:sz="4" w:space="0" w:color="000000"/>
-              <w:bottom w:val="single" w:sz="4" w:space="0" w:color="000000"/>
-            </w:tcBorders>
+            <w:tcBorders/>
             <w:vAlign w:val="center"/>
           </w:tcPr>
           <w:p>
@@ -108,12 +98,8 @@
         </w:tc>
         <w:tc>
           <w:tcPr>
-            <w:tcW w:w="2645" w:type="dxa"/>
-            <w:tcBorders>
-              <w:start w:val="single" w:sz="4" w:space="0" w:color="000000"/>
-              <w:bottom w:val="single" w:sz="4" w:space="0" w:color="000000"/>
-              <w:end w:val="single" w:sz="4" w:space="0" w:color="000000"/>
-            </w:tcBorders>
+            <w:tcW w:w="2550" w:type="dxa"/>
+            <w:tcBorders/>
             <w:vAlign w:val="center"/>
           </w:tcPr>
           <w:p>
@@ -144,14 +130,10 @@
         <w:trPr/>
         <w:tc>
           <w:tcPr>
-            <w:tcW w:w="1473" w:type="dxa"/>
+            <w:tcW w:w="1472" w:type="dxa"/>
             <w:gridSpan w:val="2"/>
             <w:vMerge w:val="continue"/>
-            <w:tcBorders>
-              <w:top w:val="single" w:sz="4" w:space="0" w:color="000000"/>
-              <w:start w:val="single" w:sz="4" w:space="0" w:color="000000"/>
-              <w:bottom w:val="single" w:sz="4" w:space="0" w:color="000000"/>
-            </w:tcBorders>
+            <w:tcBorders/>
             <w:vAlign w:val="center"/>
           </w:tcPr>
           <w:p>
@@ -166,12 +148,8 @@
         </w:tc>
         <w:tc>
           <w:tcPr>
-            <w:tcW w:w="2645" w:type="dxa"/>
-            <w:tcBorders>
-              <w:start w:val="single" w:sz="4" w:space="0" w:color="000000"/>
-              <w:bottom w:val="single" w:sz="4" w:space="0" w:color="000000"/>
-              <w:end w:val="single" w:sz="4" w:space="0" w:color="000000"/>
-            </w:tcBorders>
+            <w:tcW w:w="2550" w:type="dxa"/>
+            <w:tcBorders/>
             <w:vAlign w:val="center"/>
           </w:tcPr>
           <w:p>
@@ -180,18 +158,15 @@
               <w:bidi w:val="0"/>
               <w:jc w:val="center"/>
               <w:rPr>
-                <w:rFonts w:ascii="FreeSans" w:hAnsi="FreeSans"/>
-                <w:sz w:val="18"/>
-                <w:szCs w:val="18"/>
-              </w:rPr>
-            </w:pPr>
-            <w:r>
-              <w:rPr>
-                <w:rFonts w:ascii="FreeSans" w:hAnsi="FreeSans"/>
-                <w:sz w:val="18"/>
-                <w:szCs w:val="18"/>
-              </w:rPr>
-              <w:t>NUMĂR INTRARE</w:t>
+                <w:sz w:val="16"/>
+                <w:szCs w:val="16"/>
+              </w:rPr>
+            </w:pPr>
+            <w:r>
+              <w:rPr>
+                <w:sz w:val="16"/>
+                <w:szCs w:val="16"/>
+              </w:rPr>
             </w:r>
           </w:p>
         </w:tc>
@@ -200,14 +175,10 @@
         <w:trPr/>
         <w:tc>
           <w:tcPr>
-            <w:tcW w:w="1473" w:type="dxa"/>
+            <w:tcW w:w="1472" w:type="dxa"/>
             <w:gridSpan w:val="2"/>
             <w:vMerge w:val="continue"/>
-            <w:tcBorders>
-              <w:top w:val="single" w:sz="4" w:space="0" w:color="000000"/>
-              <w:start w:val="single" w:sz="4" w:space="0" w:color="000000"/>
-              <w:bottom w:val="single" w:sz="4" w:space="0" w:color="000000"/>
-            </w:tcBorders>
+            <w:tcBorders/>
             <w:vAlign w:val="center"/>
           </w:tcPr>
           <w:p>
@@ -222,12 +193,56 @@
         </w:tc>
         <w:tc>
           <w:tcPr>
-            <w:tcW w:w="2645" w:type="dxa"/>
-            <w:tcBorders>
-              <w:start w:val="single" w:sz="4" w:space="0" w:color="000000"/>
-              <w:bottom w:val="single" w:sz="4" w:space="0" w:color="000000"/>
-              <w:end w:val="single" w:sz="4" w:space="0" w:color="000000"/>
-            </w:tcBorders>
+            <w:tcW w:w="2550" w:type="dxa"/>
+            <w:tcBorders/>
+            <w:vAlign w:val="center"/>
+          </w:tcPr>
+          <w:p>
+            <w:pPr>
+              <w:pStyle w:val="Normal"/>
+              <w:bidi w:val="0"/>
+              <w:jc w:val="center"/>
+              <w:rPr>
+                <w:rFonts w:ascii="FreeSans" w:hAnsi="FreeSans"/>
+                <w:sz w:val="16"/>
+                <w:szCs w:val="16"/>
+              </w:rPr>
+            </w:pPr>
+            <w:r>
+              <w:rPr>
+                <w:rFonts w:ascii="FreeSans" w:hAnsi="FreeSans"/>
+                <w:sz w:val="16"/>
+                <w:szCs w:val="16"/>
+              </w:rPr>
+              <w:t>NUMĂR INTRARE</w:t>
+            </w:r>
+          </w:p>
+        </w:tc>
+      </w:tr>
+      <w:tr>
+        <w:trPr/>
+        <w:tc>
+          <w:tcPr>
+            <w:tcW w:w="1472" w:type="dxa"/>
+            <w:gridSpan w:val="2"/>
+            <w:vMerge w:val="continue"/>
+            <w:tcBorders/>
+            <w:vAlign w:val="center"/>
+          </w:tcPr>
+          <w:p>
+            <w:pPr>
+              <w:pStyle w:val="Coninuttabel"/>
+              <w:rPr/>
+            </w:pPr>
+            <w:r>
+              <w:rPr/>
+            </w:r>
+          </w:p>
+        </w:tc>
+        <w:tc>
+          <w:tcPr>
+            <w:tcW w:w="2550" w:type="dxa"/>
+            <w:tcBorders/>
             <w:vAlign w:val="center"/>
           </w:tcPr>
           <w:p>
@@ -262,11 +277,8 @@
         </w:trPr>
         <w:tc>
           <w:tcPr>
-            <w:tcW w:w="736" w:type="dxa"/>
-            <w:tcBorders>
-              <w:start w:val="single" w:sz="4" w:space="0" w:color="000000"/>
-              <w:bottom w:val="single" w:sz="4" w:space="0" w:color="000000"/>
-            </w:tcBorders>
+            <w:tcW w:w="735" w:type="dxa"/>
+            <w:tcBorders/>
           </w:tcPr>
           <w:p>
             <w:pPr>
@@ -289,19 +301,15 @@
         </w:tc>
         <w:tc>
           <w:tcPr>
-            <w:tcW w:w="3382" w:type="dxa"/>
+            <w:tcW w:w="3287" w:type="dxa"/>
             <w:gridSpan w:val="2"/>
-            <w:tcBorders>
-              <w:start w:val="single" w:sz="4" w:space="0" w:color="000000"/>
-              <w:bottom w:val="single" w:sz="4" w:space="0" w:color="000000"/>
-              <w:end w:val="single" w:sz="4" w:space="0" w:color="000000"/>
-            </w:tcBorders>
+            <w:tcBorders/>
           </w:tcPr>
           <w:p>
             <w:pPr>
               <w:pStyle w:val="Normal"/>
               <w:bidi w:val="0"/>
-              <w:jc w:val="center"/>
+              <w:jc w:val="start"/>
               <w:rPr>
                 <w:rFonts w:ascii="FreeSans" w:hAnsi="FreeSans"/>
                 <w:b/>
@@ -327,11 +335,8 @@
         <w:trPr/>
         <w:tc>
           <w:tcPr>
-            <w:tcW w:w="736" w:type="dxa"/>
-            <w:tcBorders>
-              <w:start w:val="single" w:sz="4" w:space="0" w:color="000000"/>
-              <w:bottom w:val="single" w:sz="4" w:space="0" w:color="000000"/>
-            </w:tcBorders>
+            <w:tcW w:w="735" w:type="dxa"/>
+            <w:tcBorders/>
           </w:tcPr>
           <w:p>
             <w:pPr>
@@ -354,19 +359,15 @@
         </w:tc>
         <w:tc>
           <w:tcPr>
-            <w:tcW w:w="3382" w:type="dxa"/>
+            <w:tcW w:w="3287" w:type="dxa"/>
             <w:gridSpan w:val="2"/>
-            <w:tcBorders>
-              <w:start w:val="single" w:sz="4" w:space="0" w:color="000000"/>
-              <w:bottom w:val="single" w:sz="4" w:space="0" w:color="000000"/>
-              <w:end w:val="single" w:sz="4" w:space="0" w:color="000000"/>
-            </w:tcBorders>
+            <w:tcBorders/>
           </w:tcPr>
           <w:p>
             <w:pPr>
               <w:pStyle w:val="Normal"/>
               <w:bidi w:val="0"/>
-              <w:jc w:val="center"/>
+              <w:jc w:val="start"/>
               <w:rPr>
                 <w:rFonts w:ascii="FreeSans" w:hAnsi="FreeSans"/>
                 <w:b/>
@@ -400,13 +401,16 @@
         </w:rPr>
       </w:pPr>
       <w:r>
-        <w:rPr/>
+        <w:rPr>
+          <w:sz w:val="20"/>
+          <w:szCs w:val="20"/>
+        </w:rPr>
       </w:r>
     </w:p>
     <w:sectPr>
       <w:type w:val="nextPage"/>
       <w:pgSz w:orient="landscape" w:w="4320" w:h="2880"/>
-      <w:pgMar w:left="57" w:right="57" w:gutter="85" w:header="0" w:top="113" w:footer="0" w:bottom="57"/>
+      <w:pgMar w:left="85" w:right="85" w:gutter="85" w:header="0" w:top="113" w:footer="0" w:bottom="85"/>
       <w:pgNumType w:fmt="decimal"/>
       <w:formProt w:val="false"/>
       <w:textDirection w:val="lrTb"/>

</xml_diff>